<commit_message>
enable all tests in testng file and updated document
</commit_message>
<xml_diff>
--- a/PlanIt documentation.docx
+++ b/PlanIt documentation.docx
@@ -29,32 +29,12 @@
     </w:p>
     <w:p>
       <w:r>
-        <w:t xml:space="preserve">After </w:t>
-      </w:r>
-      <w:r>
-        <w:t>Analysing</w:t>
-      </w:r>
-      <w:r>
-        <w:t xml:space="preserve"> the application and requirements and time constraints. </w:t>
-      </w:r>
-      <w:proofErr w:type="spellStart"/>
-      <w:r>
-        <w:t>i</w:t>
-      </w:r>
-      <w:proofErr w:type="spellEnd"/>
-      <w:r>
-        <w:t xml:space="preserve"> decided to go with Hybrid approach.</w:t>
-      </w:r>
-    </w:p>
-    <w:p>
-      <w:r>
-        <w:t xml:space="preserve">It is Hybrid Framework which consists of </w:t>
-      </w:r>
-      <w:r>
-        <w:t>Modular,</w:t>
-      </w:r>
-      <w:r>
-        <w:t xml:space="preserve"> and data driven frameworks. </w:t>
+        <w:t>After Analysing the application and requirements and time constraints. i decided to go with Hybrid approach.</w:t>
+      </w:r>
+    </w:p>
+    <w:p>
+      <w:r>
+        <w:t xml:space="preserve">It is Hybrid Framework which consists of Modular, and data driven frameworks. </w:t>
       </w:r>
     </w:p>
     <w:p>
@@ -69,19 +49,7 @@
     </w:p>
     <w:p>
       <w:r>
-        <w:t xml:space="preserve">Data driven framework makes execution more flexible, tests can be run against </w:t>
-      </w:r>
-      <w:r>
-        <w:t>multiple</w:t>
-      </w:r>
-      <w:r>
-        <w:t xml:space="preserve"> data sets without any </w:t>
-      </w:r>
-      <w:r>
-        <w:t>hassle</w:t>
-      </w:r>
-      <w:r>
-        <w:t>.</w:t>
+        <w:t>Data driven framework makes execution more flexible, tests can be run against multiple data sets without any hassle.</w:t>
       </w:r>
     </w:p>
     <w:p>
@@ -264,15 +232,7 @@
         </w:numPr>
       </w:pPr>
       <w:r>
-        <w:t xml:space="preserve">Page Factory: ideally number of application pages equals to number of page factory classes. In the page factory, we identify and list down all elements on that page. Along with that, we can also write basic method for that class, such as click on elements, enter data, form </w:t>
-      </w:r>
-      <w:proofErr w:type="gramStart"/>
-      <w:r>
-        <w:t>fill ,</w:t>
-      </w:r>
-      <w:proofErr w:type="gramEnd"/>
-      <w:r>
-        <w:t xml:space="preserve"> etc. page factory is most important concept in POM structure.</w:t>
+        <w:t>Page Factory: ideally number of application pages equals to number of page factory classes. In the page factory, we identify and list down all elements on that page. Along with that, we can also write basic method for that class, such as click on elements, enter data, form fill , etc. page factory is most important concept in POM structure.</w:t>
       </w:r>
     </w:p>
     <w:p>
@@ -305,31 +265,7 @@
         </w:numPr>
       </w:pPr>
       <w:r>
-        <w:t xml:space="preserve">Framework: Framework is brain of the automation framework. Framework components co-ordinates with other components and helps to automate the test with ease.  Framework reads the data and provide to test cases, also it manages the </w:t>
-      </w:r>
-      <w:proofErr w:type="spellStart"/>
-      <w:r>
-        <w:t>webdriver</w:t>
-      </w:r>
-      <w:proofErr w:type="spellEnd"/>
-      <w:r>
-        <w:t xml:space="preserve">. It also has helper classes such as </w:t>
-      </w:r>
-      <w:proofErr w:type="spellStart"/>
-      <w:r>
-        <w:t>BaseTest</w:t>
-      </w:r>
-      <w:proofErr w:type="spellEnd"/>
-      <w:r>
-        <w:t xml:space="preserve"> and </w:t>
-      </w:r>
-      <w:proofErr w:type="spellStart"/>
-      <w:r>
-        <w:t>BaseUtil</w:t>
-      </w:r>
-      <w:proofErr w:type="spellEnd"/>
-      <w:r>
-        <w:t xml:space="preserve"> to help testers with common functionality to avoid repetitive tasks. It also manages the configurations of the project for better management.</w:t>
+        <w:t>Framework: Framework is brain of the automation framework. Framework components co-ordinates with other components and helps to automate the test with ease.  Framework reads the data and provide to test cases, also it manages the webdriver. It also has helper classes such as BaseTest and BaseUtil to help testers with common functionality to avoid repetitive tasks. It also manages the configurations of the project for better management.</w:t>
       </w:r>
     </w:p>
     <w:p>
@@ -344,6 +280,23 @@
         <w:t>Data Excel: for this framework, I used Excel sheet as data source for the test case. Excel is one of most used tools and often used for storing test data or even test cases. Based on application-to-application strategy of data storage changes. I always prefer to keep data in database rather than excel as it is easy to maintain.</w:t>
       </w:r>
     </w:p>
+    <w:p>
+      <w:pPr>
+        <w:pStyle w:val="ListParagraph"/>
+        <w:numPr>
+          <w:ilvl w:val="0"/>
+          <w:numId w:val="1"/>
+        </w:numPr>
+      </w:pPr>
+      <w:r>
+        <w:t>Logging : Log4j is used for logging</w:t>
+      </w:r>
+      <w:r>
+        <w:t>. It generates new log file for every run. Which gives more details about the steps executed in the script.</w:t>
+      </w:r>
+    </w:p>
+    <w:p/>
+    <w:p/>
     <w:sectPr>
       <w:pgSz w:w="11906" w:h="16838"/>
       <w:pgMar w:top="1440" w:right="1440" w:bottom="1440" w:left="1440" w:header="720" w:footer="720" w:gutter="0"/>
@@ -853,6 +806,7 @@
   <w:style w:type="character" w:default="1" w:styleId="DefaultParagraphFont">
     <w:name w:val="Default Paragraph Font"/>
     <w:uiPriority w:val="1"/>
+    <w:semiHidden/>
     <w:unhideWhenUsed/>
   </w:style>
   <w:style w:type="table" w:default="1" w:styleId="TableNormal">

</xml_diff>

<commit_message>
added information about multiple dataset usage
</commit_message>
<xml_diff>
--- a/PlanIt documentation.docx
+++ b/PlanIt documentation.docx
@@ -29,7 +29,15 @@
     </w:p>
     <w:p>
       <w:r>
-        <w:t>After Analysing the application and requirements and time constraints. i decided to go with Hybrid approach.</w:t>
+        <w:t xml:space="preserve">After Analysing the application and requirements and time constraints. </w:t>
+      </w:r>
+      <w:proofErr w:type="spellStart"/>
+      <w:r>
+        <w:t>i</w:t>
+      </w:r>
+      <w:proofErr w:type="spellEnd"/>
+      <w:r>
+        <w:t xml:space="preserve"> decided to go with Hybrid approach.</w:t>
       </w:r>
     </w:p>
     <w:p>
@@ -232,7 +240,15 @@
         </w:numPr>
       </w:pPr>
       <w:r>
-        <w:t>Page Factory: ideally number of application pages equals to number of page factory classes. In the page factory, we identify and list down all elements on that page. Along with that, we can also write basic method for that class, such as click on elements, enter data, form fill , etc. page factory is most important concept in POM structure.</w:t>
+        <w:t xml:space="preserve">Page Factory: ideally number of application pages equals to number of page factory classes. In the page factory, we identify and list down all elements on that page. Along with that, we can also write basic method for that class, such as click on elements, enter data, form </w:t>
+      </w:r>
+      <w:proofErr w:type="gramStart"/>
+      <w:r>
+        <w:t>fill ,</w:t>
+      </w:r>
+      <w:proofErr w:type="gramEnd"/>
+      <w:r>
+        <w:t xml:space="preserve"> etc. page factory is most important concept in POM structure.</w:t>
       </w:r>
     </w:p>
     <w:p>
@@ -265,7 +281,53 @@
         </w:numPr>
       </w:pPr>
       <w:r>
-        <w:t>Framework: Framework is brain of the automation framework. Framework components co-ordinates with other components and helps to automate the test with ease.  Framework reads the data and provide to test cases, also it manages the webdriver. It also has helper classes such as BaseTest and BaseUtil to help testers with common functionality to avoid repetitive tasks. It also manages the configurations of the project for better management.</w:t>
+        <w:t>Framework: Framework is brain of the automation framework. Framework components co-ordinates with other components and helps to automate the test with ease.  Framework reads the data and provide to test cases</w:t>
+      </w:r>
+      <w:r>
+        <w:t xml:space="preserve">. TestNG </w:t>
+      </w:r>
+      <w:proofErr w:type="spellStart"/>
+      <w:r>
+        <w:t>dataprovider</w:t>
+      </w:r>
+      <w:proofErr w:type="spellEnd"/>
+      <w:r>
+        <w:t xml:space="preserve"> has been used. It also </w:t>
+      </w:r>
+      <w:proofErr w:type="gramStart"/>
+      <w:r>
+        <w:t>support</w:t>
+      </w:r>
+      <w:proofErr w:type="gramEnd"/>
+      <w:r>
+        <w:t xml:space="preserve"> multiple iterations with different datasets</w:t>
+      </w:r>
+      <w:r>
+        <w:t xml:space="preserve">, also it manages the </w:t>
+      </w:r>
+      <w:proofErr w:type="spellStart"/>
+      <w:r>
+        <w:t>webdriver</w:t>
+      </w:r>
+      <w:proofErr w:type="spellEnd"/>
+      <w:r>
+        <w:t xml:space="preserve">. It also has helper classes such as </w:t>
+      </w:r>
+      <w:proofErr w:type="spellStart"/>
+      <w:r>
+        <w:t>BaseTest</w:t>
+      </w:r>
+      <w:proofErr w:type="spellEnd"/>
+      <w:r>
+        <w:t xml:space="preserve"> and </w:t>
+      </w:r>
+      <w:proofErr w:type="spellStart"/>
+      <w:r>
+        <w:t>BaseUtil</w:t>
+      </w:r>
+      <w:proofErr w:type="spellEnd"/>
+      <w:r>
+        <w:t xml:space="preserve"> to help testers with common functionality to avoid repetitive tasks. It also manages the configurations of the project for better management.</w:t>
       </w:r>
     </w:p>
     <w:p>
@@ -277,7 +339,21 @@
         </w:numPr>
       </w:pPr>
       <w:r>
-        <w:t>Data Excel: for this framework, I used Excel sheet as data source for the test case. Excel is one of most used tools and often used for storing test data or even test cases. Based on application-to-application strategy of data storage changes. I always prefer to keep data in database rather than excel as it is easy to maintain.</w:t>
+        <w:t>Data Excel: for this framework, I used Excel sheet as data source for the test case.</w:t>
+      </w:r>
+      <w:r>
+        <w:t xml:space="preserve"> Each test case has a separate Excel sheet </w:t>
+      </w:r>
+      <w:proofErr w:type="gramStart"/>
+      <w:r>
+        <w:t>and in the sheet</w:t>
+      </w:r>
+      <w:proofErr w:type="gramEnd"/>
+      <w:r>
+        <w:t>, we can put multiple datasets so that test case can execute multiple times with that dataset.</w:t>
+      </w:r>
+      <w:r>
+        <w:t xml:space="preserve"> Excel is one of most used tools and often used for storing test data or even test cases. Based on application-to-application strategy of data storage changes. I always prefer to keep data in database rather than excel as it is easy to maintain.</w:t>
       </w:r>
     </w:p>
     <w:p>
@@ -288,8 +364,13 @@
           <w:numId w:val="1"/>
         </w:numPr>
       </w:pPr>
-      <w:r>
-        <w:t>Logging : Log4j is used for logging</w:t>
+      <w:proofErr w:type="gramStart"/>
+      <w:r>
+        <w:t>Logging :</w:t>
+      </w:r>
+      <w:proofErr w:type="gramEnd"/>
+      <w:r>
+        <w:t xml:space="preserve"> Log4j is used for logging</w:t>
       </w:r>
       <w:r>
         <w:t>. It generates new log file for every run. Which gives more details about the steps executed in the script.</w:t>

</xml_diff>